<commit_message>
bản nâp cấp ngày 13092025
</commit_message>
<xml_diff>
--- a/docs/Book/KyThuatChietXuat/part_1/chapter_2.docx
+++ b/docs/Book/KyThuatChietXuat/part_1/chapter_2.docx
@@ -239,10 +239,10 @@
         <w:t xml:space="preserve">Chiết xuất bằng Soxhlet là một kỹ thuật thường quy được sử dụng phổ biến nhất để chiết xuất các hợp chất từ thực vật. Đây là quá trình chiết lỏng-rắn. Quy trình này dựa trên sự qua trình trao đổi các nhóm chất mục tiêu từ mẫu chất rắn sang pha lỏng với dung môi lựa chọn phù hợp. Quá trình này yêu cầu dung môi (pha lỏng) tiếp xúc nhiều nhất với dược liệu (pha rắn).</w:t>
       </w:r>
       <w:r>
-        <w:rPr>
-          <w:vertAlign w:val="superscript"/>
-        </w:rPr>
-        <w:t xml:space="preserve">1</w:t>
+        <w:t xml:space="preserve"> </w:t>
+      </w:r>
+      <w:r>
+        <w:t xml:space="preserve">(Castro et al., 2012)</w:t>
       </w:r>
       <w:r>
         <w:t xml:space="preserve"> </w:t>
@@ -251,10 +251,10 @@
         <w:t xml:space="preserve">Ban đầu, hệ thống chiết bằng Soxhlet được sử dụng để chiết xuất các lipid nhưng ngày nay được sử dụng với hầu hết các nhóm chất trong thực vật và từ các bộ phận khác nhau của cây cỏ.</w:t>
       </w:r>
       <w:r>
-        <w:rPr>
-          <w:vertAlign w:val="superscript"/>
-        </w:rPr>
-        <w:t xml:space="preserve">2</w:t>
+        <w:t xml:space="preserve"> </w:t>
+      </w:r>
+      <w:r>
+        <w:t xml:space="preserve">(Yang et al., 2013)</w:t>
       </w:r>
       <w:r>
         <w:t xml:space="preserve"> </w:t>
@@ -263,10 +263,10 @@
         <w:t xml:space="preserve">Một số cái tiến của thiết bị này được phát triển nhưng nhìn chung mô hình chung vẫn được giữa nguyên. Hiệu quả của phương pháp chiết bằng Soxhlet phụ thuộc vào khả năng hòa tan của hoạt chất đích trong dung môi sử dụng với kỳ vọng các tạp chất sẽ không hòa tan.</w:t>
       </w:r>
       <w:r>
-        <w:rPr>
-          <w:vertAlign w:val="superscript"/>
-        </w:rPr>
-        <w:t xml:space="preserve">3</w:t>
+        <w:t xml:space="preserve"> </w:t>
+      </w:r>
+      <w:r>
+        <w:t xml:space="preserve">(Punín Crespo and Lage Yusty, 2006)</w:t>
       </w:r>
     </w:p>
     <w:p>
@@ -339,10 +339,10 @@
         <w:t xml:space="preserve">).</w:t>
       </w:r>
       <w:r>
-        <w:rPr>
-          <w:vertAlign w:val="superscript"/>
-        </w:rPr>
-        <w:t xml:space="preserve">4</w:t>
+        <w:t xml:space="preserve"> </w:t>
+      </w:r>
+      <w:r>
+        <w:t xml:space="preserve">(Jensen, 2007)</w:t>
       </w:r>
       <w:r>
         <w:t xml:space="preserve">. Thuật ngữ nhầm lẫn có thể nhầm lẫn là</w:t>
@@ -391,10 +391,10 @@
         <w:t xml:space="preserve">) Hoạt động của thiết bị khá đơn giản, một lượng mẫu được gói vào trong giấy lọc sau đó đặt ở bình chiết trong khi đó dung môi được đổ vào bình hứng. Quá trình gia nhiệt bắt đầu, dung môi sẽ bốc hơi khi đạt nhiệt độ tại bình hứng sẽ ngưng tụ tại bình chiết do phía trên có sinh hàn. Các hoạt chất trong mẫu sẽ hòa tan vào dung môi tại bình chiết và khi dung môi tại bình chiết đầy sẽ rút xuống bình hứng thông qua syphon. Quá trình dung môi từ bình hứng bốc hơi và ngưng tụ tại bình chiết diễn ra liên tục. Hệ quả là nồng độ của hoạt chất trong bình chiết tại thời điểm ban đầu sẽ cao hơn nồng độ hoạt chất tại thời điểm sau và ngược lại khi xem xét nồng độ của hoạt chất trong bình hứng. Quá trình chiết xuất sẽ dừng lại khi các chất mục tiêu đã chiết kiệt khỏi mẫu. Dung dịch mẫu cuối cùng không cần lọc sau khi quá trình chiết xuất kết thúc.</w:t>
       </w:r>
       <w:r>
-        <w:rPr>
-          <w:vertAlign w:val="superscript"/>
-        </w:rPr>
-        <w:t xml:space="preserve">5,6</w:t>
+        <w:t xml:space="preserve"> </w:t>
+      </w:r>
+      <w:r>
+        <w:t xml:space="preserve">(Arthur et al., n.d.; Bimakr et al., 2011)</w:t>
       </w:r>
     </w:p>
     <w:tbl>
@@ -592,10 +592,10 @@
         <w:t xml:space="preserve">Phương pháp chiết Soxhlet vận hành đơn giản dẫn tới cần ít thời gian đào tạo nhân công hơn so với các phương pháp khác. Phổ ứng dụng của phương pháp rộng do phù hợp với nhiều nhóm hợp chất tự nhiên. Nếu so với phương pháp chiết ngâm, tổng lượng dung môi sử dụng ít hơn trong một mẻ chiết xuất nguyên nhân là thiết bị hồi lưu dung môi. Thêm nữa, quá trình chiết xuất cũng đồng thời quá trình lọc giúp rút ngắn được thời gian sản xuất nếu so với các phương pháp chiết khác như phương pháp ngâm. Mặc dù vậy, quá trình chiết bắt buộc phải có nhiệt để bốc hơi dung môi dẫn tới phương pháp này chỉ phù hợp với các hoạt chất bền với nhiệt. Dung môi sử dụng đòi hỏi tinh khiết cao dẫn tới chi phí lớn.</w:t>
       </w:r>
       <w:r>
-        <w:rPr>
-          <w:vertAlign w:val="superscript"/>
-        </w:rPr>
-        <w:t xml:space="preserve">7</w:t>
+        <w:t xml:space="preserve"> </w:t>
+      </w:r>
+      <w:r>
+        <w:t xml:space="preserve">(Ma et al., 2015)</w:t>
       </w:r>
       <w:r>
         <w:t xml:space="preserve"> </w:t>
@@ -604,10 +604,10 @@
         <w:t xml:space="preserve">Dĩ nhiên, phương pháp này cần gia nhiệt trong quá trình chiết xuất vì vậy tiềm ẩn nguy cơ cháy nổ, kém thân thiện với môi trường nếu so với phương pháp siêu tới hạn.</w:t>
       </w:r>
       <w:r>
-        <w:rPr>
-          <w:vertAlign w:val="superscript"/>
-        </w:rPr>
-        <w:t xml:space="preserve">8,9</w:t>
+        <w:t xml:space="preserve"> </w:t>
+      </w:r>
+      <w:r>
+        <w:t xml:space="preserve">(Buss and Butler, 2009; Punín Crespo and Lage Yusty, 2005)</w:t>
       </w:r>
       <w:r>
         <w:t xml:space="preserve"> </w:t>
@@ -616,10 +616,10 @@
         <w:t xml:space="preserve">Thời gian chiết xuất dài nếu so với một số phương pháp hiện đại hơn như chiết có sự trợ giúp sóng siêu âm hay chiết xuất có sử dụng áp suất</w:t>
       </w:r>
       <w:r>
-        <w:rPr>
-          <w:vertAlign w:val="superscript"/>
-        </w:rPr>
-        <w:t xml:space="preserve">10</w:t>
+        <w:t xml:space="preserve"> </w:t>
+      </w:r>
+      <w:r>
+        <w:t xml:space="preserve">(NN, 2015)</w:t>
       </w:r>
       <w:r>
         <w:t xml:space="preserve"> </w:t>
@@ -648,10 +648,10 @@
         <w:t xml:space="preserve">Do hạn chế nhất định, một số cải tiến đã được đề xuất hướng tới cải thiện hiệu quả của quá trình chiết xuất.</w:t>
       </w:r>
       <w:r>
-        <w:rPr>
-          <w:vertAlign w:val="superscript"/>
-        </w:rPr>
-        <w:t xml:space="preserve">11</w:t>
+        <w:t xml:space="preserve"> </w:t>
+      </w:r>
+      <w:r>
+        <w:t xml:space="preserve">(Subramanian et al., 2016)</w:t>
       </w:r>
       <w:r>
         <w:t xml:space="preserve"> </w:t>
@@ -714,10 +714,10 @@
         <w:t xml:space="preserve">)</w:t>
       </w:r>
       <w:r>
-        <w:rPr>
-          <w:vertAlign w:val="superscript"/>
-        </w:rPr>
-        <w:t xml:space="preserve">7</w:t>
+        <w:t xml:space="preserve"> </w:t>
+      </w:r>
+      <w:r>
+        <w:t xml:space="preserve">(Ma et al., 2015)</w:t>
       </w:r>
     </w:p>
     <w:tbl>
@@ -988,10 +988,10 @@
         <w:t xml:space="preserve">. Nhược điểm chính của phương pháp này là quá trình vận hành phức tạp cộng thêm độ bền của thiết bị cần phải nghĩ tới do hoạt động ở áp suất cao.</w:t>
       </w:r>
       <w:r>
-        <w:rPr>
-          <w:vertAlign w:val="superscript"/>
-        </w:rPr>
-        <w:t xml:space="preserve">12,13</w:t>
+        <w:t xml:space="preserve"> </w:t>
+      </w:r>
+      <w:r>
+        <w:t xml:space="preserve">(Bernal et al., 1992; Luque de Castro and Priego-Capote, 2010)</w:t>
       </w:r>
     </w:p>
     <w:tbl>
@@ -1143,10 +1143,10 @@
         <w:t xml:space="preserve">) Hệ thống này có sử dụng thiết bị chết Soxhlet truyền thống nhưng bộ phận chiết được đă trong bể điều nhiệt với đầu dò siều âm. Sự khác biệt giữa thiết bị này với thiết bị cổ điển là không đáng kể ngoại trừ siêu âm giúp rút ngắn đáng kể chu kỳ chiết. Sóng siêu âm làm tăng tốc độ giải phóng hoạt chất ra khỏi màng tế bào. Hệ thống này phù hợp với các nhóm hoạt chất không bền dưới tác động của oxy.</w:t>
       </w:r>
       <w:r>
-        <w:rPr>
-          <w:vertAlign w:val="superscript"/>
-        </w:rPr>
-        <w:t xml:space="preserve">14</w:t>
+        <w:t xml:space="preserve"> </w:t>
+      </w:r>
+      <w:r>
+        <w:t xml:space="preserve">(Sporring et al., 2005)</w:t>
       </w:r>
     </w:p>
     <w:tbl>
@@ -1272,10 +1272,7 @@
         <w:t xml:space="preserve">) Kết quả là, các phương pháp này duy trì các ưu điểm của chiết Soxhlet thông thường đồng thời khắc phục các hạn chế. Đáng chú ý các lợi điểm gồm tốc độ, khả năng tự động hóa và cũng như khả năng chiết kiệt hoạt chất cần quan tâm.</w:t>
       </w:r>
       <w:r>
-        <w:rPr>
-          <w:vertAlign w:val="superscript"/>
-        </w:rPr>
-        <w:t xml:space="preserve">14</w:t>
+        <w:t xml:space="preserve">(Sporring et al., 2005)</w:t>
       </w:r>
     </w:p>
     <w:tbl>
@@ -1444,10 +1441,10 @@
         <w:t xml:space="preserve">) Nguyên liệu được nghiền thành bột sẽ tăng diện tích tiếp xúc với dung môi. Ngoài ra, khuấy trộn thường xuyên cũng tăng khuyếch tan do loại bỏ dung môi đậm đặc khỏi bề mặt mẫu và chuyển dung môi mới tới bề mặt mẫu. Bước cuối cùng, quá trình lọc là cần thiết để loại bỏ tạp ra khỏi dung dịch.</w:t>
       </w:r>
       <w:r>
-        <w:rPr>
-          <w:vertAlign w:val="superscript"/>
-        </w:rPr>
-        <w:t xml:space="preserve">15,16</w:t>
+        <w:t xml:space="preserve"> </w:t>
+      </w:r>
+      <w:r>
+        <w:t xml:space="preserve">(Farnsworth et al., 1985; Nabeela Gulbadan et al., 2015)</w:t>
       </w:r>
       <w:r>
         <w:t xml:space="preserve"> </w:t>
@@ -1456,10 +1453,10 @@
         <w:t xml:space="preserve">Điều này làm tăng tốc độ chiết xuất.</w:t>
       </w:r>
       <w:r>
-        <w:rPr>
-          <w:vertAlign w:val="superscript"/>
-        </w:rPr>
-        <w:t xml:space="preserve">17</w:t>
+        <w:t xml:space="preserve"> </w:t>
+      </w:r>
+      <w:r>
+        <w:t xml:space="preserve">(Azmir et al., 2013)</w:t>
       </w:r>
     </w:p>
     <w:tbl>
@@ -1575,10 +1572,10 @@
         <w:t xml:space="preserve">Đây là phương pháp cơ bản để chiết xuất các thành phần có hoạt tính sinh học giống phương pháp chiết ngâm. Nguyên liệu được chiết bằng dung môi nước có gia nhiệt hoặc không. Sự khác biệt duy nhất là thời gian ngắn hơn và lượng dung môi ít hơn. Tỷ lệ rắn lỏng thường khoảng 1:4 đến 1:16. Phương pháp này thích hợp để chiết xuất thành phần ở định với nhiệt và nguyên liệu dạng rắn như cành hay rễ. Thêm nữa, dung môi là nước dẫn tới hoạt chất thu được thuộc nhóm thân nước. Phương pháp này không đòi hỏi thiết bị đắt tiền.</w:t>
       </w:r>
       <w:r>
-        <w:rPr>
-          <w:vertAlign w:val="superscript"/>
-        </w:rPr>
-        <w:t xml:space="preserve">5,10</w:t>
+        <w:t xml:space="preserve"> </w:t>
+      </w:r>
+      <w:r>
+        <w:t xml:space="preserve">(Bimakr et al., 2011; NN, 2015)</w:t>
       </w:r>
     </w:p>
     <w:bookmarkEnd w:id="62"/>
@@ -1599,10 +1596,10 @@
         <w:t xml:space="preserve">Phương pháp này có thể hình dung giống như pha cafe phin truyền thống của Việt nam khi quá trình chiết xuất giống như quá trình ngâm nhưng có thêm bộ phận lọc. Mẫu được nghiền mịn cho vào thiết bị, sau đó bổ sung nước sôi ngâm trong 2 giờ. Quá trình này diễn ra với tốc độ vừa phải (thường 6 giọt trên phút) cho đến khi chiết xuất hoàn toàn. Dịch lọc cuối cùng sẽ được bay hơi để thu được cao dịch chiết dạng cô đặc.</w:t>
       </w:r>
       <w:r>
-        <w:rPr>
-          <w:vertAlign w:val="superscript"/>
-        </w:rPr>
-        <w:t xml:space="preserve">18</w:t>
+        <w:t xml:space="preserve"> </w:t>
+      </w:r>
+      <w:r>
+        <w:t xml:space="preserve">(Rathi et al., 2006)</w:t>
       </w:r>
       <w:r>
         <w:t xml:space="preserve"> </w:t>
@@ -1620,6 +1617,24 @@
       </w:pPr>
       <w:r>
         <w:t xml:space="preserve">2.3 Phương pháp cất kéo hơi nước</w:t>
+      </w:r>
+    </w:p>
+    <w:p>
+      <w:pPr>
+        <w:pStyle w:val="FirstParagraph"/>
+      </w:pPr>
+      <w:r>
+        <w:rPr>
+          <w:i/>
+          <w:iCs/>
+        </w:rPr>
+        <w:t xml:space="preserve">Thuật ngữ tiếng Anh:</w:t>
+      </w:r>
+      <w:r>
+        <w:t xml:space="preserve"> </w:t>
+      </w:r>
+      <w:r>
+        <w:t xml:space="preserve">Hydrodistillation</w:t>
       </w:r>
     </w:p>
     <w:bookmarkStart w:id="69" w:name="Xb67cf475fefce238de394d9e6124b274305e064"/>
@@ -1650,10 +1665,10 @@
         <w:t xml:space="preserve">)</w:t>
       </w:r>
       <w:r>
-        <w:rPr>
-          <w:vertAlign w:val="superscript"/>
-        </w:rPr>
-        <w:t xml:space="preserve">19</w:t>
+        <w:t xml:space="preserve"> </w:t>
+      </w:r>
+      <w:r>
+        <w:t xml:space="preserve">(Vankar, 2004)</w:t>
       </w:r>
       <w:r>
         <w:t xml:space="preserve"> </w:t>
@@ -1662,10 +1677,10 @@
         <w:t xml:space="preserve">Ba phương pháp cất kéo hơi nước gồm sử dụng chưng cất nước, nước và hơi nước và cất kéo bằng nước trực tiếp.</w:t>
       </w:r>
       <w:r>
-        <w:rPr>
-          <w:vertAlign w:val="superscript"/>
-        </w:rPr>
-        <w:t xml:space="preserve">19,20</w:t>
+        <w:t xml:space="preserve"> </w:t>
+      </w:r>
+      <w:r>
+        <w:t xml:space="preserve">(Suchan et al., 2004; Vankar, 2004)</w:t>
       </w:r>
     </w:p>
     <w:p>
@@ -2381,7 +2396,7 @@
       </w:r>
     </w:p>
     <w:bookmarkEnd w:id="87"/>
-    <w:bookmarkStart w:id="88" w:name="câu-hỏi-lượng-giá"/>
+    <w:bookmarkStart w:id="128" w:name="câu-hỏi-lượng-giá"/>
     <w:p>
       <w:pPr>
         <w:pStyle w:val="Heading2"/>
@@ -2422,1247 +2437,448 @@
         <w:t xml:space="preserve">Câu 4: Phân tích ưu và nhược điểm phương pháp cất kéo hơi nước</w:t>
       </w:r>
     </w:p>
-    <w:bookmarkEnd w:id="88"/>
-    <w:bookmarkStart w:id="129" w:name="bibliography"/>
-    <w:p>
-      <w:pPr>
-        <w:pStyle w:val="Heading1"/>
-      </w:pPr>
-      <w:r>
-        <w:t xml:space="preserve">Bibliography</w:t>
-      </w:r>
-    </w:p>
-    <w:bookmarkStart w:id="128" w:name="refs"/>
-    <w:bookmarkStart w:id="90" w:name="ref-castro_bacterial_2012"/>
+    <w:bookmarkStart w:id="127" w:name="refs"/>
+    <w:bookmarkStart w:id="89" w:name="ref-arthur_soxhlet_nodate"/>
     <w:p>
       <w:pPr>
         <w:pStyle w:val="Bibliography"/>
       </w:pPr>
       <w:r>
-        <w:t xml:space="preserve">1</w:t>
-      </w:r>
-      <w:r>
-        <w:t xml:space="preserve"> </w:t>
-      </w:r>
-      <w:r>
-        <w:t xml:space="preserve">	</w:t>
-      </w:r>
-      <w:hyperlink r:id="rId89">
+        <w:t xml:space="preserve">Arthur, S., Stefan, H., Marco, S., Erwin, B., n.d.</w:t>
+      </w:r>
+      <w:r>
+        <w:t xml:space="preserve"> </w:t>
+      </w:r>
+      <w:hyperlink r:id="rId88">
         <w:r>
           <w:rPr>
             <w:rStyle w:val="Hyperlink"/>
           </w:rPr>
-          <w:t xml:space="preserve">C. Castro, R. Zuluaga, C. Álvarez, J.-L. Putaux, G. Caro, O. J. Rojas, I. Mondragon and P. Gañán,</w:t>
+          <w:t xml:space="preserve">Soxhlet extractor for solid/liquid extraction</w:t>
         </w:r>
+      </w:hyperlink>
+      <w:r>
+        <w:t xml:space="preserve">. 0747103A1.</w:t>
+      </w:r>
+    </w:p>
+    <w:bookmarkEnd w:id="89"/>
+    <w:bookmarkStart w:id="91" w:name="ref-azmir_techniques_2013"/>
+    <w:p>
+      <w:pPr>
+        <w:pStyle w:val="Bibliography"/>
+      </w:pPr>
+      <w:r>
+        <w:t xml:space="preserve">Azmir, J., Zaidul, I.S.M., Rahman, M.M., Sharif, K.M., Mohamed, A., Sahena, F., Jahurul, M.H.A., Ghafoor, K., Norulaini, N.A.N., Omar, A.K.M., 2013. Techniques for extraction of bioactive compounds from plant materials: A review. Journal of Food Engineering 117, 426–436.</w:t>
+      </w:r>
+      <w:r>
+        <w:t xml:space="preserve"> </w:t>
+      </w:r>
+      <w:hyperlink r:id="rId90">
         <w:r>
           <w:rPr>
             <w:rStyle w:val="Hyperlink"/>
           </w:rPr>
-          <w:t xml:space="preserve"> </w:t>
+          <w:t xml:space="preserve">https://doi.org/10.1016/j.jfoodeng.2013.01.014</w:t>
         </w:r>
-        <w:r>
-          <w:rPr>
-            <w:rStyle w:val="Hyperlink"/>
-            <w:i/>
-            <w:iCs/>
-          </w:rPr>
-          <w:t xml:space="preserve">Carbohydrate Polymers</w:t>
-        </w:r>
+      </w:hyperlink>
+    </w:p>
+    <w:bookmarkEnd w:id="91"/>
+    <w:bookmarkStart w:id="93" w:name="ref-bernal_use_1992"/>
+    <w:p>
+      <w:pPr>
+        <w:pStyle w:val="Bibliography"/>
+      </w:pPr>
+      <w:r>
+        <w:t xml:space="preserve">Bernal, J.L., Nozal, M.J. del, Jiménez, J.J., 1992. Use of a high-pressure soxhlet extractor for the determination of organochlorine residues by gas chromatography. Chromatographia 34, 468–474.</w:t>
+      </w:r>
+      <w:r>
+        <w:t xml:space="preserve"> </w:t>
+      </w:r>
+      <w:hyperlink r:id="rId92">
         <w:r>
           <w:rPr>
             <w:rStyle w:val="Hyperlink"/>
           </w:rPr>
-          <w:t xml:space="preserve">, 2012,</w:t>
+          <w:t xml:space="preserve">https://doi.org/10.1007/BF02290238</w:t>
         </w:r>
+      </w:hyperlink>
+    </w:p>
+    <w:bookmarkEnd w:id="93"/>
+    <w:bookmarkStart w:id="95" w:name="ref-bimakr_comparison_2011"/>
+    <w:p>
+      <w:pPr>
+        <w:pStyle w:val="Bibliography"/>
+      </w:pPr>
+      <w:r>
+        <w:t xml:space="preserve">Bimakr, M., Rahman, R.A., Taip, F.S., Ganjloo, A., Salleh, L.M., Selamat, J., Hamid, A., Zaidul, I.S.M., 2011. Comparison of different extraction methods for the extraction of major bioactive flavonoid compounds from spearmint (mentha spicata l.) leaves. Food and Bioproducts Processing 89, 67–72.</w:t>
+      </w:r>
+      <w:r>
+        <w:t xml:space="preserve"> </w:t>
+      </w:r>
+      <w:hyperlink r:id="rId94">
         <w:r>
           <w:rPr>
             <w:rStyle w:val="Hyperlink"/>
           </w:rPr>
-          <w:t xml:space="preserve"> </w:t>
+          <w:t xml:space="preserve">https://doi.org/10.1016/j.fbp.2010.03.002</w:t>
         </w:r>
-        <w:r>
-          <w:rPr>
-            <w:rStyle w:val="Hyperlink"/>
-            <w:b/>
-            <w:bCs/>
-          </w:rPr>
-          <w:t xml:space="preserve">89</w:t>
-        </w:r>
+      </w:hyperlink>
+    </w:p>
+    <w:bookmarkEnd w:id="95"/>
+    <w:bookmarkStart w:id="97" w:name="ref-buss_natural_2009"/>
+    <w:p>
+      <w:pPr>
+        <w:pStyle w:val="Bibliography"/>
+      </w:pPr>
+      <w:r>
+        <w:t xml:space="preserve">Buss, A.D., Butler, M.S. (Eds.), 2009. Natural product chemistry for drug discovery,</w:t>
+      </w:r>
+      <w:r>
+        <w:t xml:space="preserve"> </w:t>
+      </w:r>
+      <w:r>
+        <w:t xml:space="preserve">RSC</w:t>
+      </w:r>
+      <w:r>
+        <w:t xml:space="preserve"> </w:t>
+      </w:r>
+      <w:r>
+        <w:t xml:space="preserve">biomolecular sciences. Royal Society of Chemistry, Cambridge.</w:t>
+      </w:r>
+      <w:r>
+        <w:t xml:space="preserve"> </w:t>
+      </w:r>
+      <w:hyperlink r:id="rId96">
         <w:r>
           <w:rPr>
             <w:rStyle w:val="Hyperlink"/>
           </w:rPr>
-          <w:t xml:space="preserve">, 1033–1037</w:t>
+          <w:t xml:space="preserve">https://doi.org/10.1039/9781847559890</w:t>
         </w:r>
       </w:hyperlink>
-      <w:r>
-        <w:t xml:space="preserve">.</w:t>
-      </w:r>
-    </w:p>
-    <w:bookmarkEnd w:id="90"/>
-    <w:bookmarkStart w:id="92" w:name="ref-yang_selective_2013"/>
+    </w:p>
+    <w:bookmarkEnd w:id="97"/>
+    <w:bookmarkStart w:id="99" w:name="ref-castro_bacterial_2012"/>
     <w:p>
       <w:pPr>
         <w:pStyle w:val="Bibliography"/>
       </w:pPr>
       <w:r>
-        <w:t xml:space="preserve">2</w:t>
-      </w:r>
-      <w:r>
-        <w:t xml:space="preserve"> </w:t>
-      </w:r>
-      <w:r>
-        <w:t xml:space="preserve">	</w:t>
-      </w:r>
-      <w:hyperlink r:id="rId91">
+        <w:t xml:space="preserve">Castro, C., Zuluaga, R., Álvarez, C., Putaux, J.-L., Caro, G., Rojas, O.J., Mondragon, I., Gañán, P., 2012. Bacterial cellulose produced by a new acid-resistant strain of gluconacetobacter genus. Carbohydrate Polymers 89, 1033–1037.</w:t>
+      </w:r>
+      <w:r>
+        <w:t xml:space="preserve"> </w:t>
+      </w:r>
+      <w:hyperlink r:id="rId98">
         <w:r>
           <w:rPr>
             <w:rStyle w:val="Hyperlink"/>
           </w:rPr>
-          <w:t xml:space="preserve">F. Yang, F. Kubota, Y. Baba, N. Kamiya and M. Goto,</w:t>
+          <w:t xml:space="preserve">https://doi.org/10.1016/j.carbpol.2012.03.045</w:t>
         </w:r>
+      </w:hyperlink>
+    </w:p>
+    <w:bookmarkEnd w:id="99"/>
+    <w:bookmarkStart w:id="101" w:name="ref-farnsworth_medicinal_1985"/>
+    <w:p>
+      <w:pPr>
+        <w:pStyle w:val="Bibliography"/>
+      </w:pPr>
+      <w:r>
+        <w:t xml:space="preserve">Farnsworth, N.R., Akerele, O., Bingel, A.S., Soejarto, D.D., Guo, Z., 1985.</w:t>
+      </w:r>
+      <w:r>
+        <w:t xml:space="preserve"> </w:t>
+      </w:r>
+      <w:hyperlink r:id="rId100">
         <w:r>
           <w:rPr>
             <w:rStyle w:val="Hyperlink"/>
           </w:rPr>
-          <w:t xml:space="preserve"> </w:t>
+          <w:t xml:space="preserve">Medicinal plants in therapy</w:t>
         </w:r>
-        <w:r>
-          <w:rPr>
-            <w:rStyle w:val="Hyperlink"/>
-            <w:i/>
-            <w:iCs/>
-          </w:rPr>
-          <w:t xml:space="preserve">Journal of Hazardous Materials</w:t>
-        </w:r>
+      </w:hyperlink>
+      <w:r>
+        <w:t xml:space="preserve">. Bull World Health Organ 63, 965–981.</w:t>
+      </w:r>
+    </w:p>
+    <w:bookmarkEnd w:id="101"/>
+    <w:bookmarkStart w:id="103" w:name="ref-jensen_origin_2007"/>
+    <w:p>
+      <w:pPr>
+        <w:pStyle w:val="Bibliography"/>
+      </w:pPr>
+      <w:r>
+        <w:t xml:space="preserve">Jensen, W.B., 2007. The origin of the soxhlet extractor. J. Chem. Educ. 84, 1913.</w:t>
+      </w:r>
+      <w:r>
+        <w:t xml:space="preserve"> </w:t>
+      </w:r>
+      <w:hyperlink r:id="rId102">
         <w:r>
           <w:rPr>
             <w:rStyle w:val="Hyperlink"/>
           </w:rPr>
-          <w:t xml:space="preserve">, 2013,</w:t>
+          <w:t xml:space="preserve">https://doi.org/10.1021/ed084p1913</w:t>
         </w:r>
+      </w:hyperlink>
+    </w:p>
+    <w:bookmarkEnd w:id="103"/>
+    <w:bookmarkStart w:id="105" w:name="ref-luque_de_castro_soxhlet_2010"/>
+    <w:p>
+      <w:pPr>
+        <w:pStyle w:val="Bibliography"/>
+      </w:pPr>
+      <w:r>
+        <w:t xml:space="preserve">Luque de Castro, M.D., Priego-Capote, F., 2010. Soxhlet extraction: Past and present panacea. Journal of Chromatography A 1217, 2383–2389.</w:t>
+      </w:r>
+      <w:r>
+        <w:t xml:space="preserve"> </w:t>
+      </w:r>
+      <w:hyperlink r:id="rId104">
         <w:r>
           <w:rPr>
             <w:rStyle w:val="Hyperlink"/>
           </w:rPr>
-          <w:t xml:space="preserve"> </w:t>
+          <w:t xml:space="preserve">https://doi.org/10.1016/j.chroma.2009.11.027</w:t>
         </w:r>
-        <w:r>
-          <w:rPr>
-            <w:rStyle w:val="Hyperlink"/>
-            <w:b/>
-            <w:bCs/>
-          </w:rPr>
-          <w:t xml:space="preserve">254–255</w:t>
-        </w:r>
+      </w:hyperlink>
+    </w:p>
+    <w:bookmarkEnd w:id="105"/>
+    <w:bookmarkStart w:id="107" w:name="ref-ma_soxhlet-assisted_2015"/>
+    <w:p>
+      <w:pPr>
+        <w:pStyle w:val="Bibliography"/>
+      </w:pPr>
+      <w:r>
+        <w:t xml:space="preserve">Ma, S., Tu, X., Dong, J., Long, P., Yang, W., Miao, X., Chen, W., Wu, Z., 2015. Soxhlet-assisted matrix solid phase dispersion to extract flavonoids from rape (brassica campestris) bee pollen. Journal of Chromatography B 1005, 17–22.</w:t>
+      </w:r>
+      <w:r>
+        <w:t xml:space="preserve"> </w:t>
+      </w:r>
+      <w:hyperlink r:id="rId106">
         <w:r>
           <w:rPr>
             <w:rStyle w:val="Hyperlink"/>
           </w:rPr>
-          <w:t xml:space="preserve">, 79–88</w:t>
+          <w:t xml:space="preserve">https://doi.org/10.1016/j.jchromb.2015.09.038</w:t>
         </w:r>
       </w:hyperlink>
-      <w:r>
-        <w:t xml:space="preserve">.</w:t>
-      </w:r>
-    </w:p>
-    <w:bookmarkEnd w:id="92"/>
-    <w:bookmarkStart w:id="94" w:name="ref-punin_crespo_comparison_2006"/>
+    </w:p>
+    <w:bookmarkEnd w:id="107"/>
+    <w:bookmarkStart w:id="109" w:name="ref-nabeela_gulbadan_evaluation_2015"/>
     <w:p>
       <w:pPr>
         <w:pStyle w:val="Bibliography"/>
       </w:pPr>
       <w:r>
-        <w:t xml:space="preserve">3</w:t>
-      </w:r>
-      <w:r>
-        <w:t xml:space="preserve"> </w:t>
-      </w:r>
-      <w:r>
-        <w:t xml:space="preserve">	</w:t>
-      </w:r>
-      <w:hyperlink r:id="rId93">
+        <w:t xml:space="preserve">Nabeela Gulbadan, D., Arshad, H., Ghulam Muhayyudin, P., Saeed, 2015. Evaluation of different techniques for extraction of antioxidants as bioactive compounds from citrus peels (industrial by products). J. Agric. &amp; Environ. Sci. 4, 676–682.</w:t>
+      </w:r>
+      <w:r>
+        <w:t xml:space="preserve"> </w:t>
+      </w:r>
+      <w:hyperlink r:id="rId108">
         <w:r>
           <w:rPr>
             <w:rStyle w:val="Hyperlink"/>
           </w:rPr>
-          <w:t xml:space="preserve">M. O. Punín Crespo and M. A. Lage Yusty,</w:t>
+          <w:t xml:space="preserve">https://doi.org/10.5829/idosi.aejaes.2015.15.4.12604</w:t>
         </w:r>
+      </w:hyperlink>
+    </w:p>
+    <w:bookmarkEnd w:id="109"/>
+    <w:bookmarkStart w:id="111" w:name="ref-nn_review_2015"/>
+    <w:p>
+      <w:pPr>
+        <w:pStyle w:val="Bibliography"/>
+      </w:pPr>
+      <w:r>
+        <w:t xml:space="preserve">NN, A., 2015. A review on the extraction methods use in medicinal plants, principle, strength and limitation. Med Aromat Plants 04.</w:t>
+      </w:r>
+      <w:r>
+        <w:t xml:space="preserve"> </w:t>
+      </w:r>
+      <w:hyperlink r:id="rId110">
         <w:r>
           <w:rPr>
             <w:rStyle w:val="Hyperlink"/>
           </w:rPr>
-          <w:t xml:space="preserve"> </w:t>
+          <w:t xml:space="preserve">https://doi.org/10.4172/2167-0412.1000196</w:t>
         </w:r>
-        <w:r>
-          <w:rPr>
-            <w:rStyle w:val="Hyperlink"/>
-            <w:i/>
-            <w:iCs/>
-          </w:rPr>
-          <w:t xml:space="preserve">Ecotoxicology and Environmental Safety</w:t>
-        </w:r>
+      </w:hyperlink>
+    </w:p>
+    <w:bookmarkEnd w:id="111"/>
+    <w:bookmarkStart w:id="113" w:name="ref-punin_crespo_comparison_2006"/>
+    <w:p>
+      <w:pPr>
+        <w:pStyle w:val="Bibliography"/>
+      </w:pPr>
+      <w:r>
+        <w:t xml:space="preserve">Punín Crespo, M.O., Lage Yusty, M.A., 2006. Comparison of supercritical fluid extraction and soxhlet extraction for the determination of aliphatic hydrocarbons in seaweed samples. Ecotoxicology and Environmental Safety 64, 400–405.</w:t>
+      </w:r>
+      <w:r>
+        <w:t xml:space="preserve"> </w:t>
+      </w:r>
+      <w:hyperlink r:id="rId112">
         <w:r>
           <w:rPr>
             <w:rStyle w:val="Hyperlink"/>
           </w:rPr>
-          <w:t xml:space="preserve">, 2006,</w:t>
+          <w:t xml:space="preserve">https://doi.org/10.1016/j.ecoenv.2005.04.010</w:t>
         </w:r>
+      </w:hyperlink>
+    </w:p>
+    <w:bookmarkEnd w:id="113"/>
+    <w:bookmarkStart w:id="115" w:name="ref-punin_crespo_comparison_2005"/>
+    <w:p>
+      <w:pPr>
+        <w:pStyle w:val="Bibliography"/>
+      </w:pPr>
+      <w:r>
+        <w:t xml:space="preserve">Punín Crespo, M.O., Lage Yusty, M.A., 2005. Comparison of supercritical fluid extraction and soxhlet extraction for the determination of</w:t>
+      </w:r>
+      <w:r>
+        <w:t xml:space="preserve"> </w:t>
+      </w:r>
+      <w:r>
+        <w:t xml:space="preserve">PCBs</w:t>
+      </w:r>
+      <w:r>
+        <w:t xml:space="preserve"> </w:t>
+      </w:r>
+      <w:r>
+        <w:t xml:space="preserve">in seaweed samples. Chemosphere 59, 1407–1413.</w:t>
+      </w:r>
+      <w:r>
+        <w:t xml:space="preserve"> </w:t>
+      </w:r>
+      <w:hyperlink r:id="rId114">
         <w:r>
           <w:rPr>
             <w:rStyle w:val="Hyperlink"/>
           </w:rPr>
-          <w:t xml:space="preserve"> </w:t>
-        </w:r>
-        <w:r>
-          <w:rPr>
-            <w:rStyle w:val="Hyperlink"/>
-            <w:b/>
-            <w:bCs/>
-          </w:rPr>
-          <w:t xml:space="preserve">64</w:t>
-        </w:r>
-        <w:r>
-          <w:rPr>
-            <w:rStyle w:val="Hyperlink"/>
-          </w:rPr>
-          <w:t xml:space="preserve">, 400–405</w:t>
+          <w:t xml:space="preserve">https://doi.org/10.1016/j.chemosphere.2004.12.025</w:t>
         </w:r>
       </w:hyperlink>
-      <w:r>
-        <w:t xml:space="preserve">.</w:t>
-      </w:r>
-    </w:p>
-    <w:bookmarkEnd w:id="94"/>
-    <w:bookmarkStart w:id="96" w:name="ref-jensen_origin_2007"/>
+    </w:p>
+    <w:bookmarkEnd w:id="115"/>
+    <w:bookmarkStart w:id="116" w:name="ref-rathi_evaluation_2006"/>
     <w:p>
       <w:pPr>
         <w:pStyle w:val="Bibliography"/>
       </w:pPr>
       <w:r>
-        <w:t xml:space="preserve">4</w:t>
-      </w:r>
-      <w:r>
-        <w:t xml:space="preserve"> </w:t>
-      </w:r>
-      <w:r>
-        <w:t xml:space="preserve">	</w:t>
-      </w:r>
-      <w:hyperlink r:id="rId95">
-        <w:r>
-          <w:rPr>
-            <w:rStyle w:val="Hyperlink"/>
-          </w:rPr>
-          <w:t xml:space="preserve">W. B. Jensen,</w:t>
-        </w:r>
-        <w:r>
-          <w:rPr>
-            <w:rStyle w:val="Hyperlink"/>
-          </w:rPr>
-          <w:t xml:space="preserve"> </w:t>
-        </w:r>
-        <w:r>
-          <w:rPr>
-            <w:rStyle w:val="Hyperlink"/>
-            <w:i/>
-            <w:iCs/>
-          </w:rPr>
-          <w:t xml:space="preserve">J. Chem. Educ.</w:t>
-        </w:r>
-        <w:r>
-          <w:rPr>
-            <w:rStyle w:val="Hyperlink"/>
-          </w:rPr>
-          <w:t xml:space="preserve">, 2007,</w:t>
-        </w:r>
-        <w:r>
-          <w:rPr>
-            <w:rStyle w:val="Hyperlink"/>
-          </w:rPr>
-          <w:t xml:space="preserve"> </w:t>
-        </w:r>
-        <w:r>
-          <w:rPr>
-            <w:rStyle w:val="Hyperlink"/>
-            <w:b/>
-            <w:bCs/>
-          </w:rPr>
-          <w:t xml:space="preserve">84</w:t>
-        </w:r>
-        <w:r>
-          <w:rPr>
-            <w:rStyle w:val="Hyperlink"/>
-          </w:rPr>
-          <w:t xml:space="preserve">, 1913</w:t>
-        </w:r>
-      </w:hyperlink>
-      <w:r>
-        <w:t xml:space="preserve">.</w:t>
-      </w:r>
-    </w:p>
-    <w:bookmarkEnd w:id="96"/>
-    <w:bookmarkStart w:id="98" w:name="ref-bimakr_comparison_2011"/>
+        <w:t xml:space="preserve">Rathi, B.S., Bodhankar, S.L., Baheti, A.M., 2006. Evaluation of aqueous leaves extract of moringa oleifera linn for wound healing in albino rats. Indian J Exp Biol 44, 898–901.</w:t>
+      </w:r>
+    </w:p>
+    <w:bookmarkEnd w:id="116"/>
+    <w:bookmarkStart w:id="118" w:name="ref-sporring_comprehensive_2005"/>
     <w:p>
       <w:pPr>
         <w:pStyle w:val="Bibliography"/>
       </w:pPr>
       <w:r>
-        <w:t xml:space="preserve">5</w:t>
-      </w:r>
-      <w:r>
-        <w:t xml:space="preserve"> </w:t>
-      </w:r>
-      <w:r>
-        <w:t xml:space="preserve">	</w:t>
-      </w:r>
-      <w:hyperlink r:id="rId97">
-        <w:r>
-          <w:rPr>
-            <w:rStyle w:val="Hyperlink"/>
-          </w:rPr>
-          <w:t xml:space="preserve">M. Bimakr, R. A. Rahman, F. S. Taip, A. Ganjloo, L. M. Salleh, J. Selamat, A. Hamid and I. S. M. Zaidul,</w:t>
-        </w:r>
-        <w:r>
-          <w:rPr>
-            <w:rStyle w:val="Hyperlink"/>
-          </w:rPr>
-          <w:t xml:space="preserve"> </w:t>
-        </w:r>
-        <w:r>
-          <w:rPr>
-            <w:rStyle w:val="Hyperlink"/>
-            <w:i/>
-            <w:iCs/>
-          </w:rPr>
-          <w:t xml:space="preserve">Food and Bioproducts Processing</w:t>
-        </w:r>
-        <w:r>
-          <w:rPr>
-            <w:rStyle w:val="Hyperlink"/>
-          </w:rPr>
-          <w:t xml:space="preserve">, 2011,</w:t>
-        </w:r>
-        <w:r>
-          <w:rPr>
-            <w:rStyle w:val="Hyperlink"/>
-          </w:rPr>
-          <w:t xml:space="preserve"> </w:t>
-        </w:r>
-        <w:r>
-          <w:rPr>
-            <w:rStyle w:val="Hyperlink"/>
-            <w:b/>
-            <w:bCs/>
-          </w:rPr>
-          <w:t xml:space="preserve">89</w:t>
-        </w:r>
-        <w:r>
-          <w:rPr>
-            <w:rStyle w:val="Hyperlink"/>
-          </w:rPr>
-          <w:t xml:space="preserve">, 67–72</w:t>
-        </w:r>
-      </w:hyperlink>
-      <w:r>
-        <w:t xml:space="preserve">.</w:t>
-      </w:r>
-    </w:p>
-    <w:bookmarkEnd w:id="98"/>
-    <w:bookmarkStart w:id="100" w:name="ref-arthur_soxhlet_nodate"/>
-    <w:p>
-      <w:pPr>
-        <w:pStyle w:val="Bibliography"/>
-      </w:pPr>
-      <w:r>
-        <w:t xml:space="preserve">6</w:t>
-      </w:r>
-      <w:r>
-        <w:t xml:space="preserve"> </w:t>
-      </w:r>
-      <w:r>
-        <w:t xml:space="preserve">	</w:t>
-      </w:r>
-      <w:hyperlink r:id="rId99">
-        <w:r>
-          <w:rPr>
-            <w:rStyle w:val="Hyperlink"/>
-          </w:rPr>
-          <w:t xml:space="preserve">0747103A1,</w:t>
-        </w:r>
-        <w:r>
-          <w:rPr>
-            <w:rStyle w:val="Hyperlink"/>
-          </w:rPr>
-          <w:t xml:space="preserve"> </w:t>
-        </w:r>
-      </w:hyperlink>
-      <w:r>
-        <w:t xml:space="preserve">.</w:t>
-      </w:r>
-    </w:p>
-    <w:bookmarkEnd w:id="100"/>
-    <w:bookmarkStart w:id="102" w:name="ref-ma_soxhlet-assisted_2015"/>
-    <w:p>
-      <w:pPr>
-        <w:pStyle w:val="Bibliography"/>
-      </w:pPr>
-      <w:r>
-        <w:t xml:space="preserve">7</w:t>
-      </w:r>
-      <w:r>
-        <w:t xml:space="preserve"> </w:t>
-      </w:r>
-      <w:r>
-        <w:t xml:space="preserve">	</w:t>
-      </w:r>
-      <w:hyperlink r:id="rId101">
-        <w:r>
-          <w:rPr>
-            <w:rStyle w:val="Hyperlink"/>
-          </w:rPr>
-          <w:t xml:space="preserve">S. Ma, X. Tu, J. Dong, P. Long, W. Yang, X. Miao, W. Chen and Z. Wu,</w:t>
-        </w:r>
-        <w:r>
-          <w:rPr>
-            <w:rStyle w:val="Hyperlink"/>
-          </w:rPr>
-          <w:t xml:space="preserve"> </w:t>
-        </w:r>
-        <w:r>
-          <w:rPr>
-            <w:rStyle w:val="Hyperlink"/>
-            <w:i/>
-            <w:iCs/>
-          </w:rPr>
-          <w:t xml:space="preserve">Journal of Chromatography B</w:t>
-        </w:r>
-        <w:r>
-          <w:rPr>
-            <w:rStyle w:val="Hyperlink"/>
-          </w:rPr>
-          <w:t xml:space="preserve">, 2015,</w:t>
-        </w:r>
-        <w:r>
-          <w:rPr>
-            <w:rStyle w:val="Hyperlink"/>
-          </w:rPr>
-          <w:t xml:space="preserve"> </w:t>
-        </w:r>
-        <w:r>
-          <w:rPr>
-            <w:rStyle w:val="Hyperlink"/>
-            <w:b/>
-            <w:bCs/>
-          </w:rPr>
-          <w:t xml:space="preserve">1005</w:t>
-        </w:r>
-        <w:r>
-          <w:rPr>
-            <w:rStyle w:val="Hyperlink"/>
-          </w:rPr>
-          <w:t xml:space="preserve">, 17–22</w:t>
-        </w:r>
-      </w:hyperlink>
-      <w:r>
-        <w:t xml:space="preserve">.</w:t>
-      </w:r>
-    </w:p>
-    <w:bookmarkEnd w:id="102"/>
-    <w:bookmarkStart w:id="104" w:name="ref-buss_natural_2009"/>
-    <w:p>
-      <w:pPr>
-        <w:pStyle w:val="Bibliography"/>
-      </w:pPr>
-      <w:r>
-        <w:t xml:space="preserve">8</w:t>
-      </w:r>
-      <w:r>
-        <w:t xml:space="preserve"> </w:t>
-      </w:r>
-      <w:r>
-        <w:t xml:space="preserve">	</w:t>
-      </w:r>
-      <w:r>
-        <w:t xml:space="preserve">A. D. Buss and M. S. Butler, Eds.,</w:t>
-      </w:r>
-      <w:r>
-        <w:t xml:space="preserve"> </w:t>
-      </w:r>
-      <w:hyperlink r:id="rId103">
-        <w:r>
-          <w:rPr>
-            <w:rStyle w:val="Hyperlink"/>
-            <w:i/>
-            <w:iCs/>
-          </w:rPr>
-          <w:t xml:space="preserve">Natural product chemistry for drug discovery</w:t>
-        </w:r>
-      </w:hyperlink>
-      <w:r>
-        <w:t xml:space="preserve">, Royal Society of Chemistry, Cambridge, 2009.</w:t>
-      </w:r>
-    </w:p>
-    <w:bookmarkEnd w:id="104"/>
-    <w:bookmarkStart w:id="106" w:name="ref-punin_crespo_comparison_2005"/>
-    <w:p>
-      <w:pPr>
-        <w:pStyle w:val="Bibliography"/>
-      </w:pPr>
-      <w:r>
-        <w:t xml:space="preserve">9</w:t>
-      </w:r>
-      <w:r>
-        <w:t xml:space="preserve"> </w:t>
-      </w:r>
-      <w:r>
-        <w:t xml:space="preserve">	</w:t>
-      </w:r>
-      <w:hyperlink r:id="rId105">
-        <w:r>
-          <w:rPr>
-            <w:rStyle w:val="Hyperlink"/>
-          </w:rPr>
-          <w:t xml:space="preserve">M. O. Punín Crespo and M. A. Lage Yusty,</w:t>
-        </w:r>
-        <w:r>
-          <w:rPr>
-            <w:rStyle w:val="Hyperlink"/>
-          </w:rPr>
-          <w:t xml:space="preserve"> </w:t>
-        </w:r>
-        <w:r>
-          <w:rPr>
-            <w:rStyle w:val="Hyperlink"/>
-            <w:i/>
-            <w:iCs/>
-          </w:rPr>
-          <w:t xml:space="preserve">Chemosphere</w:t>
-        </w:r>
-        <w:r>
-          <w:rPr>
-            <w:rStyle w:val="Hyperlink"/>
-          </w:rPr>
-          <w:t xml:space="preserve">, 2005,</w:t>
-        </w:r>
-        <w:r>
-          <w:rPr>
-            <w:rStyle w:val="Hyperlink"/>
-          </w:rPr>
-          <w:t xml:space="preserve"> </w:t>
-        </w:r>
-        <w:r>
-          <w:rPr>
-            <w:rStyle w:val="Hyperlink"/>
-            <w:b/>
-            <w:bCs/>
-          </w:rPr>
-          <w:t xml:space="preserve">59</w:t>
-        </w:r>
-        <w:r>
-          <w:rPr>
-            <w:rStyle w:val="Hyperlink"/>
-          </w:rPr>
-          <w:t xml:space="preserve">, 1407–1413</w:t>
-        </w:r>
-      </w:hyperlink>
-      <w:r>
-        <w:t xml:space="preserve">.</w:t>
-      </w:r>
-    </w:p>
-    <w:bookmarkEnd w:id="106"/>
-    <w:bookmarkStart w:id="108" w:name="ref-nn_review_2015"/>
-    <w:p>
-      <w:pPr>
-        <w:pStyle w:val="Bibliography"/>
-      </w:pPr>
-      <w:r>
-        <w:t xml:space="preserve">10</w:t>
-      </w:r>
-      <w:r>
-        <w:t xml:space="preserve"> </w:t>
-      </w:r>
-      <w:r>
-        <w:t xml:space="preserve">	</w:t>
-      </w:r>
-      <w:r>
-        <w:t xml:space="preserve">A. NN,</w:t>
-      </w:r>
-      <w:r>
-        <w:t xml:space="preserve"> </w:t>
-      </w:r>
-      <w:r>
-        <w:rPr>
-          <w:i/>
-          <w:iCs/>
-        </w:rPr>
-        <w:t xml:space="preserve">Med Aromat Plants</w:t>
-      </w:r>
-      <w:r>
-        <w:t xml:space="preserve">, DOI:</w:t>
-      </w:r>
-      <w:hyperlink r:id="rId107">
-        <w:r>
-          <w:rPr>
-            <w:rStyle w:val="Hyperlink"/>
-          </w:rPr>
-          <w:t xml:space="preserve">10.4172/2167-0412.1000196</w:t>
-        </w:r>
-      </w:hyperlink>
-      <w:r>
-        <w:t xml:space="preserve">.</w:t>
-      </w:r>
-    </w:p>
-    <w:bookmarkEnd w:id="108"/>
-    <w:bookmarkStart w:id="110" w:name="ref-subramanian_double_2016"/>
-    <w:p>
-      <w:pPr>
-        <w:pStyle w:val="Bibliography"/>
-      </w:pPr>
-      <w:r>
-        <w:t xml:space="preserve">11</w:t>
-      </w:r>
-      <w:r>
-        <w:t xml:space="preserve"> </w:t>
-      </w:r>
-      <w:r>
-        <w:t xml:space="preserve">	</w:t>
-      </w:r>
-      <w:hyperlink r:id="rId109">
-        <w:r>
-          <w:rPr>
-            <w:rStyle w:val="Hyperlink"/>
-          </w:rPr>
-          <w:t xml:space="preserve">R. Subramanian, P. Subbramaniyan, J. Noorul Ameen and V. Raj,</w:t>
-        </w:r>
-        <w:r>
-          <w:rPr>
-            <w:rStyle w:val="Hyperlink"/>
-          </w:rPr>
-          <w:t xml:space="preserve"> </w:t>
-        </w:r>
-        <w:r>
-          <w:rPr>
-            <w:rStyle w:val="Hyperlink"/>
-            <w:i/>
-            <w:iCs/>
-          </w:rPr>
-          <w:t xml:space="preserve">Arabian Journal of Chemistry</w:t>
-        </w:r>
-        <w:r>
-          <w:rPr>
-            <w:rStyle w:val="Hyperlink"/>
-          </w:rPr>
-          <w:t xml:space="preserve">, 2016,</w:t>
-        </w:r>
-        <w:r>
-          <w:rPr>
-            <w:rStyle w:val="Hyperlink"/>
-          </w:rPr>
-          <w:t xml:space="preserve"> </w:t>
-        </w:r>
-        <w:r>
-          <w:rPr>
-            <w:rStyle w:val="Hyperlink"/>
-            <w:b/>
-            <w:bCs/>
-          </w:rPr>
-          <w:t xml:space="preserve">9</w:t>
-        </w:r>
-        <w:r>
-          <w:rPr>
-            <w:rStyle w:val="Hyperlink"/>
-          </w:rPr>
-          <w:t xml:space="preserve">, S537–S540</w:t>
-        </w:r>
-      </w:hyperlink>
-      <w:r>
-        <w:t xml:space="preserve">.</w:t>
-      </w:r>
-    </w:p>
-    <w:bookmarkEnd w:id="110"/>
-    <w:bookmarkStart w:id="112" w:name="ref-luque_de_castro_soxhlet_2010"/>
-    <w:p>
-      <w:pPr>
-        <w:pStyle w:val="Bibliography"/>
-      </w:pPr>
-      <w:r>
-        <w:t xml:space="preserve">12</w:t>
-      </w:r>
-      <w:r>
-        <w:t xml:space="preserve"> </w:t>
-      </w:r>
-      <w:r>
-        <w:t xml:space="preserve">	</w:t>
-      </w:r>
-      <w:hyperlink r:id="rId111">
-        <w:r>
-          <w:rPr>
-            <w:rStyle w:val="Hyperlink"/>
-          </w:rPr>
-          <w:t xml:space="preserve">M. D. Luque de Castro and F. Priego-Capote,</w:t>
-        </w:r>
-        <w:r>
-          <w:rPr>
-            <w:rStyle w:val="Hyperlink"/>
-          </w:rPr>
-          <w:t xml:space="preserve"> </w:t>
-        </w:r>
-        <w:r>
-          <w:rPr>
-            <w:rStyle w:val="Hyperlink"/>
-            <w:i/>
-            <w:iCs/>
-          </w:rPr>
-          <w:t xml:space="preserve">Journal of Chromatography A</w:t>
-        </w:r>
-        <w:r>
-          <w:rPr>
-            <w:rStyle w:val="Hyperlink"/>
-          </w:rPr>
-          <w:t xml:space="preserve">, 2010,</w:t>
-        </w:r>
-        <w:r>
-          <w:rPr>
-            <w:rStyle w:val="Hyperlink"/>
-          </w:rPr>
-          <w:t xml:space="preserve"> </w:t>
-        </w:r>
-        <w:r>
-          <w:rPr>
-            <w:rStyle w:val="Hyperlink"/>
-            <w:b/>
-            <w:bCs/>
-          </w:rPr>
-          <w:t xml:space="preserve">1217</w:t>
-        </w:r>
-        <w:r>
-          <w:rPr>
-            <w:rStyle w:val="Hyperlink"/>
-          </w:rPr>
-          <w:t xml:space="preserve">, 2383–2389</w:t>
-        </w:r>
-      </w:hyperlink>
-      <w:r>
-        <w:t xml:space="preserve">.</w:t>
-      </w:r>
-    </w:p>
-    <w:bookmarkEnd w:id="112"/>
-    <w:bookmarkStart w:id="114" w:name="ref-bernal_use_1992"/>
-    <w:p>
-      <w:pPr>
-        <w:pStyle w:val="Bibliography"/>
-      </w:pPr>
-      <w:r>
-        <w:t xml:space="preserve">13</w:t>
-      </w:r>
-      <w:r>
-        <w:t xml:space="preserve"> </w:t>
-      </w:r>
-      <w:r>
-        <w:t xml:space="preserve">	</w:t>
-      </w:r>
-      <w:hyperlink r:id="rId113">
-        <w:r>
-          <w:rPr>
-            <w:rStyle w:val="Hyperlink"/>
-          </w:rPr>
-          <w:t xml:space="preserve">J. L. Bernal, M. J. del Nozal and J. J. Jiménez,</w:t>
-        </w:r>
-        <w:r>
-          <w:rPr>
-            <w:rStyle w:val="Hyperlink"/>
-          </w:rPr>
-          <w:t xml:space="preserve"> </w:t>
-        </w:r>
-        <w:r>
-          <w:rPr>
-            <w:rStyle w:val="Hyperlink"/>
-            <w:i/>
-            <w:iCs/>
-          </w:rPr>
-          <w:t xml:space="preserve">Chromatographia</w:t>
-        </w:r>
-        <w:r>
-          <w:rPr>
-            <w:rStyle w:val="Hyperlink"/>
-          </w:rPr>
-          <w:t xml:space="preserve">, 1992,</w:t>
-        </w:r>
-        <w:r>
-          <w:rPr>
-            <w:rStyle w:val="Hyperlink"/>
-          </w:rPr>
-          <w:t xml:space="preserve"> </w:t>
-        </w:r>
-        <w:r>
-          <w:rPr>
-            <w:rStyle w:val="Hyperlink"/>
-            <w:b/>
-            <w:bCs/>
-          </w:rPr>
-          <w:t xml:space="preserve">34</w:t>
-        </w:r>
-        <w:r>
-          <w:rPr>
-            <w:rStyle w:val="Hyperlink"/>
-          </w:rPr>
-          <w:t xml:space="preserve">, 468–474</w:t>
-        </w:r>
-      </w:hyperlink>
-      <w:r>
-        <w:t xml:space="preserve">.</w:t>
-      </w:r>
-    </w:p>
-    <w:bookmarkEnd w:id="114"/>
-    <w:bookmarkStart w:id="116" w:name="ref-sporring_comprehensive_2005"/>
-    <w:p>
-      <w:pPr>
-        <w:pStyle w:val="Bibliography"/>
-      </w:pPr>
-      <w:r>
-        <w:t xml:space="preserve">14</w:t>
-      </w:r>
-      <w:r>
-        <w:t xml:space="preserve"> </w:t>
-      </w:r>
-      <w:r>
-        <w:t xml:space="preserve">	</w:t>
-      </w:r>
-      <w:hyperlink r:id="rId115">
-        <w:r>
-          <w:rPr>
-            <w:rStyle w:val="Hyperlink"/>
-          </w:rPr>
-          <w:t xml:space="preserve">S. Sporring, S. Bøwadt, B. Svensmark and E. Björklund,</w:t>
-        </w:r>
-        <w:r>
-          <w:rPr>
-            <w:rStyle w:val="Hyperlink"/>
-          </w:rPr>
-          <w:t xml:space="preserve"> </w:t>
-        </w:r>
-        <w:r>
-          <w:rPr>
-            <w:rStyle w:val="Hyperlink"/>
-            <w:i/>
-            <w:iCs/>
-          </w:rPr>
-          <w:t xml:space="preserve">Journal of Chromatography A</w:t>
-        </w:r>
-        <w:r>
-          <w:rPr>
-            <w:rStyle w:val="Hyperlink"/>
-          </w:rPr>
-          <w:t xml:space="preserve">, 2005,</w:t>
-        </w:r>
-        <w:r>
-          <w:rPr>
-            <w:rStyle w:val="Hyperlink"/>
-          </w:rPr>
-          <w:t xml:space="preserve"> </w:t>
-        </w:r>
-        <w:r>
-          <w:rPr>
-            <w:rStyle w:val="Hyperlink"/>
-            <w:b/>
-            <w:bCs/>
-          </w:rPr>
-          <w:t xml:space="preserve">1090</w:t>
-        </w:r>
-        <w:r>
-          <w:rPr>
-            <w:rStyle w:val="Hyperlink"/>
-          </w:rPr>
-          <w:t xml:space="preserve">, 1–9</w:t>
-        </w:r>
-      </w:hyperlink>
-      <w:r>
-        <w:t xml:space="preserve">.</w:t>
-      </w:r>
-    </w:p>
-    <w:bookmarkEnd w:id="116"/>
-    <w:bookmarkStart w:id="118" w:name="ref-nabeela_gulbadan_evaluation_2015"/>
-    <w:p>
-      <w:pPr>
-        <w:pStyle w:val="Bibliography"/>
-      </w:pPr>
-      <w:r>
-        <w:t xml:space="preserve">15</w:t>
-      </w:r>
-      <w:r>
-        <w:t xml:space="preserve"> </w:t>
-      </w:r>
-      <w:r>
-        <w:t xml:space="preserve">	</w:t>
+        <w:t xml:space="preserve">Sporring, S., Bøwadt, S., Svensmark, B., Björklund, E., 2005. Comprehensive comparison of classic soxhlet extraction with soxtec extraction, ultrasonication extraction, supercritical fluid extraction, microwave assisted extraction and accelerated solvent extraction for the determination of polychlorinated biphenyls in soil. Journal of Chromatography A 1090, 1–9.</w:t>
+      </w:r>
+      <w:r>
+        <w:t xml:space="preserve"> </w:t>
       </w:r>
       <w:hyperlink r:id="rId117">
         <w:r>
           <w:rPr>
             <w:rStyle w:val="Hyperlink"/>
           </w:rPr>
-          <w:t xml:space="preserve">D. Nabeela Gulbadan, H. Arshad, P. Ghulam Muhayyudin and Saeed,</w:t>
-        </w:r>
-        <w:r>
-          <w:rPr>
-            <w:rStyle w:val="Hyperlink"/>
-          </w:rPr>
-          <w:t xml:space="preserve"> </w:t>
-        </w:r>
-        <w:r>
-          <w:rPr>
-            <w:rStyle w:val="Hyperlink"/>
-            <w:i/>
-            <w:iCs/>
-          </w:rPr>
-          <w:t xml:space="preserve">J. Agric. &amp; Environ. Sci.</w:t>
-        </w:r>
-        <w:r>
-          <w:rPr>
-            <w:rStyle w:val="Hyperlink"/>
-          </w:rPr>
-          <w:t xml:space="preserve">, 2015,</w:t>
-        </w:r>
-        <w:r>
-          <w:rPr>
-            <w:rStyle w:val="Hyperlink"/>
-          </w:rPr>
-          <w:t xml:space="preserve"> </w:t>
-        </w:r>
-        <w:r>
-          <w:rPr>
-            <w:rStyle w:val="Hyperlink"/>
-            <w:b/>
-            <w:bCs/>
-          </w:rPr>
-          <w:t xml:space="preserve">4</w:t>
-        </w:r>
-        <w:r>
-          <w:rPr>
-            <w:rStyle w:val="Hyperlink"/>
-          </w:rPr>
-          <w:t xml:space="preserve">, 676–682</w:t>
+          <w:t xml:space="preserve">https://doi.org/10.1016/j.chroma.2005.07.008</w:t>
         </w:r>
       </w:hyperlink>
-      <w:r>
-        <w:t xml:space="preserve">.</w:t>
-      </w:r>
     </w:p>
     <w:bookmarkEnd w:id="118"/>
-    <w:bookmarkStart w:id="120" w:name="ref-farnsworth_medicinal_1985"/>
+    <w:bookmarkStart w:id="120" w:name="ref-subramanian_double_2016"/>
     <w:p>
       <w:pPr>
         <w:pStyle w:val="Bibliography"/>
       </w:pPr>
       <w:r>
-        <w:t xml:space="preserve">16</w:t>
-      </w:r>
-      <w:r>
-        <w:t xml:space="preserve"> </w:t>
-      </w:r>
-      <w:r>
-        <w:t xml:space="preserve">	</w:t>
+        <w:t xml:space="preserve">Subramanian, R., Subbramaniyan, P., Noorul Ameen, J., Raj, V., 2016. Double bypasses soxhlet apparatus for extraction of piperine from piper nigrum. Arabian Journal of Chemistry 9, S537–S540.</w:t>
+      </w:r>
+      <w:r>
+        <w:t xml:space="preserve"> </w:t>
       </w:r>
       <w:hyperlink r:id="rId119">
         <w:r>
           <w:rPr>
             <w:rStyle w:val="Hyperlink"/>
           </w:rPr>
-          <w:t xml:space="preserve">N. R. Farnsworth, O. Akerele, A. S. Bingel, D. D. Soejarto and Z. Guo,</w:t>
-        </w:r>
-        <w:r>
-          <w:rPr>
-            <w:rStyle w:val="Hyperlink"/>
-          </w:rPr>
-          <w:t xml:space="preserve"> </w:t>
-        </w:r>
-        <w:r>
-          <w:rPr>
-            <w:rStyle w:val="Hyperlink"/>
-            <w:i/>
-            <w:iCs/>
-          </w:rPr>
-          <w:t xml:space="preserve">Bull World Health Organ</w:t>
-        </w:r>
-        <w:r>
-          <w:rPr>
-            <w:rStyle w:val="Hyperlink"/>
-          </w:rPr>
-          <w:t xml:space="preserve">, 1985,</w:t>
-        </w:r>
-        <w:r>
-          <w:rPr>
-            <w:rStyle w:val="Hyperlink"/>
-          </w:rPr>
-          <w:t xml:space="preserve"> </w:t>
-        </w:r>
-        <w:r>
-          <w:rPr>
-            <w:rStyle w:val="Hyperlink"/>
-            <w:b/>
-            <w:bCs/>
-          </w:rPr>
-          <w:t xml:space="preserve">63</w:t>
-        </w:r>
-        <w:r>
-          <w:rPr>
-            <w:rStyle w:val="Hyperlink"/>
-          </w:rPr>
-          <w:t xml:space="preserve">, 965–981</w:t>
+          <w:t xml:space="preserve">https://doi.org/10.1016/j.arabjc.2011.06.022</w:t>
         </w:r>
       </w:hyperlink>
-      <w:r>
-        <w:t xml:space="preserve">.</w:t>
-      </w:r>
     </w:p>
     <w:bookmarkEnd w:id="120"/>
-    <w:bookmarkStart w:id="122" w:name="ref-azmir_techniques_2013"/>
+    <w:bookmarkStart w:id="122" w:name="ref-suchan_pressurized_2004"/>
     <w:p>
       <w:pPr>
         <w:pStyle w:val="Bibliography"/>
       </w:pPr>
       <w:r>
-        <w:t xml:space="preserve">17</w:t>
-      </w:r>
-      <w:r>
-        <w:t xml:space="preserve"> </w:t>
-      </w:r>
-      <w:r>
-        <w:t xml:space="preserve">	</w:t>
+        <w:t xml:space="preserve">Suchan, P., Pulkrabová, J., Hajšlová, J., Kocourek, V., 2004. Pressurized liquid extraction in determination of polychlorinated biphenyls and organochlorine pesticides in fish samples. Analytica Chimica Acta 520, 193–200.</w:t>
+      </w:r>
+      <w:r>
+        <w:t xml:space="preserve"> </w:t>
       </w:r>
       <w:hyperlink r:id="rId121">
         <w:r>
           <w:rPr>
             <w:rStyle w:val="Hyperlink"/>
           </w:rPr>
-          <w:t xml:space="preserve">J. Azmir, I. S. M. Zaidul, M. M. Rahman, K. M. Sharif, A. Mohamed, F. Sahena, M. H. A. Jahurul, K. Ghafoor, N. A. N. Norulaini and A. K. M. Omar,</w:t>
+          <w:t xml:space="preserve">https://doi.org/10.1016/j.aca.2004.02.061</w:t>
         </w:r>
+      </w:hyperlink>
+    </w:p>
+    <w:bookmarkEnd w:id="122"/>
+    <w:bookmarkStart w:id="124" w:name="ref-vankar_essential_2004"/>
+    <w:p>
+      <w:pPr>
+        <w:pStyle w:val="Bibliography"/>
+      </w:pPr>
+      <w:r>
+        <w:t xml:space="preserve">Vankar, P.S., 2004. Essential oils and fragrances from natural sources. Reson 9, 30–41.</w:t>
+      </w:r>
+      <w:r>
+        <w:t xml:space="preserve"> </w:t>
+      </w:r>
+      <w:hyperlink r:id="rId123">
         <w:r>
           <w:rPr>
             <w:rStyle w:val="Hyperlink"/>
           </w:rPr>
-          <w:t xml:space="preserve"> </w:t>
+          <w:t xml:space="preserve">https://doi.org/10.1007/BF02834854</w:t>
         </w:r>
-        <w:r>
-          <w:rPr>
-            <w:rStyle w:val="Hyperlink"/>
-            <w:i/>
-            <w:iCs/>
-          </w:rPr>
-          <w:t xml:space="preserve">Journal of Food Engineering</w:t>
-        </w:r>
+      </w:hyperlink>
+    </w:p>
+    <w:bookmarkEnd w:id="124"/>
+    <w:bookmarkStart w:id="126" w:name="ref-yang_selective_2013"/>
+    <w:p>
+      <w:pPr>
+        <w:pStyle w:val="Bibliography"/>
+      </w:pPr>
+      <w:r>
+        <w:t xml:space="preserve">Yang, F., Kubota, F., Baba, Y., Kamiya, N., Goto, M., 2013. Selective extraction and recovery of rare earth metals from phosphor powders in waste fluorescent lamps using an ionic liquid system. Journal of Hazardous Materials 254–255, 79–88.</w:t>
+      </w:r>
+      <w:r>
+        <w:t xml:space="preserve"> </w:t>
+      </w:r>
+      <w:hyperlink r:id="rId125">
         <w:r>
           <w:rPr>
             <w:rStyle w:val="Hyperlink"/>
           </w:rPr>
-          <w:t xml:space="preserve">, 2013,</w:t>
-        </w:r>
-        <w:r>
-          <w:rPr>
-            <w:rStyle w:val="Hyperlink"/>
-          </w:rPr>
-          <w:t xml:space="preserve"> </w:t>
-        </w:r>
-        <w:r>
-          <w:rPr>
-            <w:rStyle w:val="Hyperlink"/>
-            <w:b/>
-            <w:bCs/>
-          </w:rPr>
-          <w:t xml:space="preserve">117</w:t>
-        </w:r>
-        <w:r>
-          <w:rPr>
-            <w:rStyle w:val="Hyperlink"/>
-          </w:rPr>
-          <w:t xml:space="preserve">, 426–436</w:t>
+          <w:t xml:space="preserve">https://doi.org/10.1016/j.jhazmat.2013.03.026</w:t>
         </w:r>
       </w:hyperlink>
-      <w:r>
-        <w:t xml:space="preserve">.</w:t>
-      </w:r>
-    </w:p>
-    <w:bookmarkEnd w:id="122"/>
-    <w:bookmarkStart w:id="123" w:name="ref-rathi_evaluation_2006"/>
-    <w:p>
-      <w:pPr>
-        <w:pStyle w:val="Bibliography"/>
-      </w:pPr>
-      <w:r>
-        <w:t xml:space="preserve">18</w:t>
-      </w:r>
-      <w:r>
-        <w:t xml:space="preserve"> </w:t>
-      </w:r>
-      <w:r>
-        <w:t xml:space="preserve">	</w:t>
-      </w:r>
-      <w:r>
-        <w:t xml:space="preserve">B. S. Rathi, S. L. Bodhankar and A. M. Baheti,</w:t>
-      </w:r>
-      <w:r>
-        <w:t xml:space="preserve"> </w:t>
-      </w:r>
-      <w:r>
-        <w:rPr>
-          <w:i/>
-          <w:iCs/>
-        </w:rPr>
-        <w:t xml:space="preserve">Indian J Exp Biol</w:t>
-      </w:r>
-      <w:r>
-        <w:t xml:space="preserve">, 2006,</w:t>
-      </w:r>
-      <w:r>
-        <w:t xml:space="preserve"> </w:t>
-      </w:r>
-      <w:r>
-        <w:rPr>
-          <w:b/>
-          <w:bCs/>
-        </w:rPr>
-        <w:t xml:space="preserve">44</w:t>
-      </w:r>
-      <w:r>
-        <w:t xml:space="preserve">, 898–901.</w:t>
-      </w:r>
-    </w:p>
-    <w:bookmarkEnd w:id="123"/>
-    <w:bookmarkStart w:id="125" w:name="ref-vankar_essential_2004"/>
-    <w:p>
-      <w:pPr>
-        <w:pStyle w:val="Bibliography"/>
-      </w:pPr>
-      <w:r>
-        <w:t xml:space="preserve">19</w:t>
-      </w:r>
-      <w:r>
-        <w:t xml:space="preserve"> </w:t>
-      </w:r>
-      <w:r>
-        <w:t xml:space="preserve">	</w:t>
-      </w:r>
-      <w:hyperlink r:id="rId124">
-        <w:r>
-          <w:rPr>
-            <w:rStyle w:val="Hyperlink"/>
-          </w:rPr>
-          <w:t xml:space="preserve">P. S. Vankar,</w:t>
-        </w:r>
-        <w:r>
-          <w:rPr>
-            <w:rStyle w:val="Hyperlink"/>
-          </w:rPr>
-          <w:t xml:space="preserve"> </w:t>
-        </w:r>
-        <w:r>
-          <w:rPr>
-            <w:rStyle w:val="Hyperlink"/>
-            <w:i/>
-            <w:iCs/>
-          </w:rPr>
-          <w:t xml:space="preserve">Reson</w:t>
-        </w:r>
-        <w:r>
-          <w:rPr>
-            <w:rStyle w:val="Hyperlink"/>
-          </w:rPr>
-          <w:t xml:space="preserve">, 2004,</w:t>
-        </w:r>
-        <w:r>
-          <w:rPr>
-            <w:rStyle w:val="Hyperlink"/>
-          </w:rPr>
-          <w:t xml:space="preserve"> </w:t>
-        </w:r>
-        <w:r>
-          <w:rPr>
-            <w:rStyle w:val="Hyperlink"/>
-            <w:b/>
-            <w:bCs/>
-          </w:rPr>
-          <w:t xml:space="preserve">9</w:t>
-        </w:r>
-        <w:r>
-          <w:rPr>
-            <w:rStyle w:val="Hyperlink"/>
-          </w:rPr>
-          <w:t xml:space="preserve">, 30–41</w:t>
-        </w:r>
-      </w:hyperlink>
-      <w:r>
-        <w:t xml:space="preserve">.</w:t>
-      </w:r>
-    </w:p>
-    <w:bookmarkEnd w:id="125"/>
-    <w:bookmarkStart w:id="127" w:name="ref-suchan_pressurized_2004"/>
-    <w:p>
-      <w:pPr>
-        <w:pStyle w:val="Bibliography"/>
-      </w:pPr>
-      <w:r>
-        <w:t xml:space="preserve">20</w:t>
-      </w:r>
-      <w:r>
-        <w:t xml:space="preserve"> </w:t>
-      </w:r>
-      <w:r>
-        <w:t xml:space="preserve">	</w:t>
-      </w:r>
-      <w:hyperlink r:id="rId126">
-        <w:r>
-          <w:rPr>
-            <w:rStyle w:val="Hyperlink"/>
-          </w:rPr>
-          <w:t xml:space="preserve">P. Suchan, J. Pulkrabová, J. Hajšlová and V. Kocourek,</w:t>
-        </w:r>
-        <w:r>
-          <w:rPr>
-            <w:rStyle w:val="Hyperlink"/>
-          </w:rPr>
-          <w:t xml:space="preserve"> </w:t>
-        </w:r>
-        <w:r>
-          <w:rPr>
-            <w:rStyle w:val="Hyperlink"/>
-            <w:i/>
-            <w:iCs/>
-          </w:rPr>
-          <w:t xml:space="preserve">Analytica Chimica Acta</w:t>
-        </w:r>
-        <w:r>
-          <w:rPr>
-            <w:rStyle w:val="Hyperlink"/>
-          </w:rPr>
-          <w:t xml:space="preserve">, 2004,</w:t>
-        </w:r>
-        <w:r>
-          <w:rPr>
-            <w:rStyle w:val="Hyperlink"/>
-          </w:rPr>
-          <w:t xml:space="preserve"> </w:t>
-        </w:r>
-        <w:r>
-          <w:rPr>
-            <w:rStyle w:val="Hyperlink"/>
-            <w:b/>
-            <w:bCs/>
-          </w:rPr>
-          <w:t xml:space="preserve">520</w:t>
-        </w:r>
-        <w:r>
-          <w:rPr>
-            <w:rStyle w:val="Hyperlink"/>
-          </w:rPr>
-          <w:t xml:space="preserve">, 193–200</w:t>
-        </w:r>
-      </w:hyperlink>
-      <w:r>
-        <w:t xml:space="preserve">.</w:t>
-      </w:r>
-    </w:p>
+    </w:p>
+    <w:bookmarkEnd w:id="126"/>
     <w:bookmarkEnd w:id="127"/>
     <w:bookmarkEnd w:id="128"/>
-    <w:bookmarkEnd w:id="129"/>
     <w:sectPr>
       <w:headerReference r:id="rId9" w:type="default"/>
       <w:footerReference r:id="rId10" w:type="default"/>

</xml_diff>